<commit_message>
rework the shopping list sample into a recipe.
</commit_message>
<xml_diff>
--- a/test/fixtures/recipe_sample.docx
+++ b/test/fixtures/recipe_sample.docx
@@ -13,185 +13,191 @@
         <w:rPr>
           <w:noProof/>
         </w:rPr>
-        <w:t>Shopping List</w:t>
+        <w:t>Bruschetta</w:t>
       </w:r>
     </w:p>
     <w:p>
       <w:r>
-        <w:t xml:space="preserve">A list of items to buy at the next </w:t>
-      </w:r>
-      <w:r>
         <w:rPr>
           <w:b/>
         </w:rPr>
-        <w:t>Shop</w:t>
-      </w:r>
-      <w:r>
-        <w:t xml:space="preserve">.</w:t>
+        <w:t xml:space="preserve">Bruschetta</w:t>
+      </w:r>
+      <w:r>
+        <w:t xml:space="preserve"> </w:t>
+      </w:r>
+      <w:r>
+        <w:rPr>
+          <w:i/>
+        </w:rPr>
+        <w:t xml:space="preserve">(Italian pronunciation: [bruˈsketta])</w:t>
+      </w:r>
+      <w:r>
+        <w:t xml:space="preserve"> is an antipasto (starter dish) from Italy consisting of grilled bread rubbed with garlic and topped with tomatoes, olive oil, salt and pepper. Variations may include toppings of tomato, vegetables, beans, cured meat, or cheese, a popular dish is Bruschetta pomodoro; the most popular recipe outside of Italy involves basil, fresh tomato, garlic and onion or mozzarella. Bruschetta is usually served as a snack or appetizer. In some countries, a topping of chopped tomato, olive oil and herbs is marketed under the bruschetta name.</w:t>
       </w:r>
     </w:p>
     <w:p>
       <w:pPr>
-        <w:pStyle w:val="ListParagraph"/>
-        <w:numPr>
-          <w:ilvl w:val="0"/>
-          <w:numId w:val="1"/>
-        </w:numPr>
-      </w:pPr>
-      <w:r>
-        <w:rPr>
-          <w:b/>
-          <w:noProof/>
-        </w:rPr>
-        <w:t>Milk</w:t>
-      </w:r>
-      <w:r>
-        <w:rPr>
-          <w:b/>
-        </w:rPr>
-        <w:t>:</w:t>
-      </w:r>
-      <w:r>
-        <w:t xml:space="preserve"> </w:t>
-      </w:r>
-      <w:r>
-        <w:t>(</w:t>
-      </w:r>
-      <w:r>
-        <w:rPr>
-          <w:noProof/>
-        </w:rPr>
-        <w:t>1L</w:t>
-      </w:r>
-      <w:r>
-        <w:t>)</w:t>
+        <w:pStyle w:val="Heading2"/>
+        <w:rPr>
+          <w:noProof/>
+        </w:rPr>
+      </w:pPr>
+      <w:r>
+        <w:rPr>
+          <w:noProof/>
+        </w:rPr>
+        <w:t>Ingredients:</w:t>
       </w:r>
     </w:p>
     <w:p>
       <w:pPr>
-        <w:pStyle w:val="ListParagraph"/>
-        <w:numPr>
-          <w:ilvl w:val="0"/>
-          <w:numId w:val="1"/>
-        </w:numPr>
-      </w:pPr>
-      <w:r>
-        <w:rPr>
-          <w:b/>
-          <w:noProof/>
-        </w:rPr>
-        <w:t>Sugar</w:t>
-      </w:r>
-      <w:r>
-        <w:rPr>
-          <w:b/>
-        </w:rPr>
-        <w:t>:</w:t>
-      </w:r>
-      <w:r>
+        <w:pStyle w:val="ListBullet"/>
+      </w:pPr>
+      <w:r>
+        <w:rPr>
+          <w:i/>
+          <w:noProof/>
+        </w:rPr>
+        <w:t>6</w:t>
+      </w:r>
+      <w:r>
+        <w:rPr>
+          <w:i/>
+          <w:noProof/>
+        </w:rPr>
         <w:t xml:space="preserve"> </w:t>
       </w:r>
       <w:r>
-        <w:t>(</w:t>
-      </w:r>
-      <w:r>
-        <w:rPr>
-          <w:noProof/>
-        </w:rPr>
-        <w:t>1kg</w:t>
-      </w:r>
-      <w:r>
-        <w:t>)</w:t>
+        <w:rPr>
+          <w:noProof/>
+        </w:rPr>
+        <w:t>Ripened, chopped, medium sized tomatoes </w:t>
       </w:r>
     </w:p>
     <w:p>
       <w:pPr>
-        <w:pStyle w:val="ListParagraph"/>
-        <w:numPr>
-          <w:ilvl w:val="0"/>
-          <w:numId w:val="1"/>
-        </w:numPr>
-      </w:pPr>
-      <w:r>
-        <w:rPr>
-          <w:b/>
-          <w:noProof/>
-        </w:rPr>
-        <w:t>Tomatoes</w:t>
-      </w:r>
-      <w:r>
-        <w:rPr>
-          <w:b/>
-        </w:rPr>
-        <w:t>:</w:t>
-      </w:r>
-      <w:r>
+        <w:pStyle w:val="ListBullet"/>
+      </w:pPr>
+      <w:r>
+        <w:rPr>
+          <w:i/>
+          <w:noProof/>
+        </w:rPr>
+        <w:t>1</w:t>
+      </w:r>
+      <w:r>
+        <w:rPr>
+          <w:i/>
+          <w:noProof/>
+        </w:rPr>
         <w:t xml:space="preserve"> </w:t>
       </w:r>
       <w:r>
-        <w:t>(</w:t>
-      </w:r>
-      <w:r>
-        <w:rPr>
-          <w:noProof/>
-        </w:rPr>
-        <w:t>500g</w:t>
-      </w:r>
-      <w:r>
-        <w:t>)</w:t>
+        <w:rPr>
+          <w:noProof/>
+        </w:rPr>
+        <w:t>medium sized red (Spanish) onion</w:t>
       </w:r>
     </w:p>
     <w:p>
       <w:pPr>
-        <w:pStyle w:val="Heading2"/>
-      </w:pPr>
-      <w:r>
-        <w:t xml:space="preserve">Bruschetta with Tomato and Basil Recipe</w:t>
+        <w:pStyle w:val="ListBullet"/>
+      </w:pPr>
+      <w:r>
+        <w:rPr>
+          <w:i/>
+          <w:noProof/>
+        </w:rPr>
+        <w:t>3 or 4</w:t>
+      </w:r>
+      <w:r>
+        <w:rPr>
+          <w:i/>
+          <w:noProof/>
+        </w:rPr>
+        <w:t xml:space="preserve"> </w:t>
+      </w:r>
+      <w:r>
+        <w:rPr>
+          <w:noProof/>
+        </w:rPr>
+        <w:t>finely chopped cloves of garlic</w:t>
       </w:r>
     </w:p>
     <w:p>
-      <w:r>
-        <w:t xml:space="preserve">We suggest using </w:t>
-      </w:r>
-      <w:r>
-        <w:rPr>
-          <w:b/>
-        </w:rPr>
-        <w:t xml:space="preserve">plum tomatoes</w:t>
-      </w:r>
-      <w:r>
-        <w:t xml:space="preserve"> for bruschetta because they have </w:t>
-      </w:r>
+      <w:pPr>
+        <w:pStyle w:val="ListBullet"/>
+      </w:pPr>
       <w:r>
         <w:rPr>
           <w:i/>
-        </w:rPr>
-        <w:t xml:space="preserve">thicker</w:t>
-      </w:r>
-      <w:r>
-        <w:t xml:space="preserve"> flesh with fewer seeds and less juice than regular tomatoes, but feel free to use any tomato for this recipe.</w:t>
+          <w:noProof/>
+        </w:rPr>
+        <w:t>5 or 6</w:t>
+      </w:r>
+      <w:r>
+        <w:rPr>
+          <w:i/>
+          <w:noProof/>
+        </w:rPr>
+        <w:t xml:space="preserve"> </w:t>
+      </w:r>
+      <w:r>
+        <w:rPr>
+          <w:noProof/>
+        </w:rPr>
+        <w:t>fresh basil leaves finely chopped</w:t>
       </w:r>
     </w:p>
     <w:p>
-      <w:r>
-        <w:t xml:space="preserve">If you use </w:t>
-      </w:r>
-      <w:r>
-        <w:rPr>
-          <w:b/>
-        </w:rPr>
-        <w:t xml:space="preserve">cherry tomatoes</w:t>
-      </w:r>
-      <w:r>
-        <w:t xml:space="preserve">, just quarter them, don't bother blanching or peeling them.</w:t>
+      <w:pPr>
+        <w:pStyle w:val="ListBullet"/>
+      </w:pPr>
+      <w:r>
+        <w:rPr>
+          <w:i/>
+          <w:noProof/>
+        </w:rPr>
+        <w:t>half</w:t>
+      </w:r>
+      <w:r>
+        <w:rPr>
+          <w:i/>
+          <w:noProof/>
+        </w:rPr>
+        <w:t xml:space="preserve"> </w:t>
+      </w:r>
+      <w:r>
+        <w:rPr>
+          <w:noProof/>
+        </w:rPr>
+        <w:t>a lemon's juice</w:t>
       </w:r>
     </w:p>
     <w:p>
       <w:pPr>
-        <w:pStyle w:val="Heading3"/>
-      </w:pPr>
-      <w:r>
-        <w:t xml:space="preserve">Ingredients</w:t>
+        <w:pStyle w:val="ListBullet"/>
+      </w:pPr>
+      <w:r>
+        <w:rPr>
+          <w:i/>
+          <w:noProof/>
+        </w:rPr>
+        <w:t>a small dash</w:t>
+      </w:r>
+      <w:r>
+        <w:rPr>
+          <w:i/>
+          <w:noProof/>
+        </w:rPr>
+        <w:t xml:space="preserve"> </w:t>
+      </w:r>
+      <w:r>
+        <w:rPr>
+          <w:noProof/>
+        </w:rPr>
+        <w:t>of dried Oregano</w:t>
       </w:r>
     </w:p>
     <w:p>
@@ -199,7 +205,24 @@
         <w:pStyle w:val="ListBullet"/>
       </w:pPr>
       <w:r>
-        <w:t xml:space="preserve">6 or 7 ripe plum tomatoes</w:t>
+        <w:rPr>
+          <w:i/>
+          <w:noProof/>
+        </w:rPr>
+        <w:t>a small dash</w:t>
+      </w:r>
+      <w:r>
+        <w:rPr>
+          <w:i/>
+          <w:noProof/>
+        </w:rPr>
+        <w:t xml:space="preserve"> </w:t>
+      </w:r>
+      <w:r>
+        <w:rPr>
+          <w:noProof/>
+        </w:rPr>
+        <w:t>of balsamic vinegar</w:t>
       </w:r>
     </w:p>
     <w:p>
@@ -207,7 +230,24 @@
         <w:pStyle w:val="ListBullet"/>
       </w:pPr>
       <w:r>
-        <w:t xml:space="preserve">2 cloves garlic, minced</w:t>
+        <w:rPr>
+          <w:i/>
+          <w:noProof/>
+        </w:rPr>
+        <w:t>to taste;</w:t>
+      </w:r>
+      <w:r>
+        <w:rPr>
+          <w:i/>
+          <w:noProof/>
+        </w:rPr>
+        <w:t xml:space="preserve"> </w:t>
+      </w:r>
+      <w:r>
+        <w:rPr>
+          <w:noProof/>
+        </w:rPr>
+        <w:t>olive oil, sea salt and cracked pepper</w:t>
       </w:r>
     </w:p>
     <w:p>
@@ -215,7 +255,24 @@
         <w:pStyle w:val="ListBullet"/>
       </w:pPr>
       <w:r>
-        <w:t xml:space="preserve">1 Tbsp extra virgin olive oil</w:t>
+        <w:rPr>
+          <w:i/>
+          <w:noProof/>
+        </w:rPr>
+        <w:t>some</w:t>
+      </w:r>
+      <w:r>
+        <w:rPr>
+          <w:i/>
+          <w:noProof/>
+        </w:rPr>
+        <w:t xml:space="preserve"> </w:t>
+      </w:r>
+      <w:r>
+        <w:rPr>
+          <w:noProof/>
+        </w:rPr>
+        <w:t>grated cheese of your choice (romano/parmigiano/mozzarella)</w:t>
       </w:r>
     </w:p>
     <w:p>
@@ -223,63 +280,137 @@
         <w:pStyle w:val="ListBullet"/>
       </w:pPr>
       <w:r>
-        <w:t xml:space="preserve">1 teaspoon balsamic vinegar</w:t>
+        <w:rPr>
+          <w:i/>
+          <w:noProof/>
+        </w:rPr>
+        <w:t>one</w:t>
+      </w:r>
+      <w:r>
+        <w:rPr>
+          <w:i/>
+          <w:noProof/>
+        </w:rPr>
+        <w:t xml:space="preserve"> </w:t>
+      </w:r>
+      <w:r>
+        <w:rPr>
+          <w:noProof/>
+        </w:rPr>
+        <w:t>baguette</w:t>
       </w:r>
     </w:p>
     <w:p>
       <w:pPr>
-        <w:pStyle w:val="ListBullet"/>
-      </w:pPr>
-      <w:r>
-        <w:t xml:space="preserve">6-8 fresh basil leaves</w:t>
+        <w:pStyle w:val="Heading2"/>
+      </w:pPr>
+      <w:r>
+        <w:t xml:space="preserve">How to make Baby's Bruschetta</w:t>
       </w:r>
     </w:p>
     <w:p>
       <w:pPr>
-        <w:pStyle w:val="ListBullet"/>
-      </w:pPr>
-      <w:r>
-        <w:t xml:space="preserve">1 teaspoon salt</w:t>
+        <w:pStyle w:val="Heading3"/>
+      </w:pPr>
+      <w:r>
+        <w:t xml:space="preserve">Preparation</w:t>
       </w:r>
     </w:p>
     <w:p>
-      <w:pPr>
-        <w:pStyle w:val="ListBullet"/>
-      </w:pPr>
-      <w:r>
-        <w:t xml:space="preserve">1/2 teaspoon black pepper</w:t>
+      <w:r>
+        <w:t xml:space="preserve">Make the bruschetta mixture one day before the event and let it sit in the fridge overnight to absorb all the flavours(be aware your fridge will smell entirely like the </w:t>
+      </w:r>
+      <w:r>
+        <w:rPr>
+          <w:i/>
+        </w:rPr>
+        <w:t xml:space="preserve">tomatoes</w:t>
+      </w:r>
+      <w:r>
+        <w:t xml:space="preserve"> and </w:t>
+      </w:r>
+      <w:r>
+        <w:rPr>
+          <w:i/>
+        </w:rPr>
+        <w:t xml:space="preserve">garlic</w:t>
+      </w:r>
+      <w:r>
+        <w:t xml:space="preserve">  </w:t>
       </w:r>
     </w:p>
     <w:p>
-      <w:pPr>
-        <w:pStyle w:val="ListBullet"/>
-      </w:pPr>
-      <w:r>
-        <w:t xml:space="preserve">1 baguette French bread</w:t>
+      <w:r>
+        <w:t xml:space="preserve">I find it works best to slice the </w:t>
+      </w:r>
+      <w:r>
+        <w:rPr>
+          <w:i/>
+        </w:rPr>
+        <w:t xml:space="preserve">baguette</w:t>
+      </w:r>
+      <w:r>
+        <w:t xml:space="preserve"> on an angle to create more space. Put the broiler on the oven on to toast the bread. Line them up on a baking sheet and make a small mixture of chopped garlic and olive oil to lightly spread on the slices of </w:t>
+      </w:r>
+      <w:r>
+        <w:rPr>
+          <w:i/>
+        </w:rPr>
+        <w:t xml:space="preserve">baguette</w:t>
+      </w:r>
+      <w:r>
+        <w:t xml:space="preserve">, then place into the oven.  </w:t>
       </w:r>
     </w:p>
     <w:p>
-      <w:pPr>
-        <w:pStyle w:val="ListBullet"/>
-      </w:pPr>
-      <w:r>
-        <w:t xml:space="preserve">1/4 cup olive oil</w:t>
+      <w:r>
+        <w:t xml:space="preserve">Once Half toasted remove bread and place bruschetta mixture on top (after draining off the majority of fluid). Then sprinkle the grated cheese on top and place back into the oven to broil/toast to your desired effect.  ~ Please note that if you prefer to not have your </w:t>
+      </w:r>
+      <w:r>
+        <w:rPr>
+          <w:i/>
+        </w:rPr>
+        <w:t xml:space="preserve">cheese</w:t>
+      </w:r>
+      <w:r>
+        <w:t xml:space="preserve"> melted you can skip this step and just toast the bread fully, add the mixture and </w:t>
+      </w:r>
+      <w:r>
+        <w:rPr>
+          <w:i/>
+        </w:rPr>
+        <w:t xml:space="preserve">cheese</w:t>
+      </w:r>
+      <w:r>
+        <w:t xml:space="preserve"> and serve.  </w:t>
       </w:r>
     </w:p>
     <w:p>
-      <w:pPr>
-        <w:pStyle w:val="Heading3"/>
-      </w:pPr>
-      <w:r>
-        <w:t xml:space="preserve">Make sure to:</w:t>
+      <w:r>
+        <w:t xml:space="preserve">Once melted, remove and place directly on a serving platter and let rest for one minute while adding fresh chopped </w:t>
+      </w:r>
+      <w:r>
+        <w:rPr>
+          <w:i/>
+        </w:rPr>
+        <w:t xml:space="preserve">basil</w:t>
+      </w:r>
+      <w:r>
+        <w:t xml:space="preserve"> for garnish, and </w:t>
+      </w:r>
+      <w:r>
+        <w:rPr>
+          <w:b/>
+        </w:rPr>
+        <w:t xml:space="preserve">ENJOY!</w:t>
       </w:r>
     </w:p>
     <w:p>
       <w:pPr>
-        <w:pStyle w:val="ListNumber"/>
-      </w:pPr>
-      <w:r>
-        <w:t xml:space="preserve">use fresh ingredients</w:t>
+        <w:pStyle w:val="Heading3"/>
+      </w:pPr>
+      <w:r>
+        <w:t xml:space="preserve">Variations</w:t>
       </w:r>
     </w:p>
     <w:p>
@@ -287,16 +418,88 @@
         <w:pStyle w:val="ListNumber"/>
       </w:pPr>
       <w:r>
-        <w:t xml:space="preserve">serve them immediately</w:t>
+        <w:t xml:space="preserve">Use fresh oregano instead of basil.</w:t>
+      </w:r>
+    </w:p>
+    <w:p>
+      <w:pPr>
+        <w:pStyle w:val="ListNumber"/>
+      </w:pPr>
+      <w:r>
+        <w:t xml:space="preserve">Other possible toppings: prosciutto, salami, bean spreads</w:t>
+      </w:r>
+    </w:p>
+    <w:p>
+      <w:pPr>
+        <w:pStyle w:val="Heading3"/>
+      </w:pPr>
+      <w:r>
+        <w:t xml:space="preserve">Notes</w:t>
+      </w:r>
+    </w:p>
+    <w:p>
+      <w:pPr>
+        <w:pStyle w:val="ListBullet"/>
+      </w:pPr>
+      <w:r>
+        <w:t xml:space="preserve">In </w:t>
+      </w:r>
+      <w:r>
+        <w:rPr>
+          <w:b/>
+        </w:rPr>
+        <w:t xml:space="preserve">Italy</w:t>
+      </w:r>
+      <w:r>
+        <w:t xml:space="preserve">, bruschetta is often prepared using a brustolina grill. In the Abruzzo region of Italy a variation of bruschetta made with a salame called </w:t>
+      </w:r>
+      <w:r>
+        <w:rPr>
+          <w:i/>
+        </w:rPr>
+        <w:t xml:space="preserve">ventricina</w:t>
+      </w:r>
+      <w:r>
+        <w:t xml:space="preserve"> is served.</w:t>
+      </w:r>
+    </w:p>
+    <w:p>
+      <w:pPr>
+        <w:pStyle w:val="ListBullet"/>
+      </w:pPr>
+      <w:r>
+        <w:t xml:space="preserve">In </w:t>
+      </w:r>
+      <w:r>
+        <w:rPr>
+          <w:b/>
+        </w:rPr>
+        <w:t xml:space="preserve">Tuscany</w:t>
+      </w:r>
+      <w:r>
+        <w:t xml:space="preserve"> it is called </w:t>
+      </w:r>
+      <w:r>
+        <w:rPr>
+          <w:i/>
+        </w:rPr>
+        <w:t xml:space="preserve">fettunta</w:t>
+      </w:r>
+      <w:r>
+        <w:t xml:space="preserve"> and it is usually served without toppings, especially in November, to taste the very first oil of the season.</w:t>
+      </w:r>
+    </w:p>
+    <w:p>
+      <w:pPr>
+        <w:pStyle w:val="ListBullet"/>
+      </w:pPr>
+      <w:r>
+        <w:t xml:space="preserve">The chinese translation of 'Bruschetta' is '大蒜麵包' (Google Translator)</w:t>
       </w:r>
     </w:p>
     <w:sectPr>
-      <w:headerReference w:type="even" r:id="rId8"/>
-      <w:headerReference w:type="default" r:id="rId9"/>
-      <w:footerReference w:type="even" r:id="rId10"/>
-      <w:footerReference w:type="default" r:id="rId11"/>
-      <w:headerReference w:type="first" r:id="rId12"/>
-      <w:footerReference w:type="first" r:id="rId13"/>
+      <w:headerReference w:type="default" r:id="rId8"/>
+      <w:footerReference w:type="default" r:id="rId9"/>
       <w:pgSz w:w="11900" w:h="16840"/>
       <w:pgMar w:top="1440" w:right="1800" w:bottom="1440" w:left="1800" w:header="708" w:footer="708" w:gutter="0"/>
       <w:cols w:space="708"/>
@@ -329,17 +532,7 @@
 <w:ftr xmlns:wpc="http://schemas.microsoft.com/office/word/2010/wordprocessingCanvas" xmlns:mo="http://schemas.microsoft.com/office/mac/office/2008/main" xmlns:mc="http://schemas.openxmlformats.org/markup-compatibility/2006" xmlns:mv="urn:schemas-microsoft-com:mac:vml" xmlns:o="urn:schemas-microsoft-com:office:office" xmlns:r="http://schemas.openxmlformats.org/officeDocument/2006/relationships" xmlns:m="http://schemas.openxmlformats.org/officeDocument/2006/math" xmlns:v="urn:schemas-microsoft-com:vml" xmlns:wp14="http://schemas.microsoft.com/office/word/2010/wordprocessingDrawing" xmlns:wp="http://schemas.openxmlformats.org/drawingml/2006/wordprocessingDrawing" xmlns:w10="urn:schemas-microsoft-com:office:word" xmlns:w="http://schemas.openxmlformats.org/wordprocessingml/2006/main" xmlns:w14="http://schemas.microsoft.com/office/word/2010/wordml" xmlns:wpg="http://schemas.microsoft.com/office/word/2010/wordprocessingGroup" xmlns:wpi="http://schemas.microsoft.com/office/word/2010/wordprocessingInk" xmlns:wne="http://schemas.microsoft.com/office/word/2006/wordml" xmlns:wps="http://schemas.microsoft.com/office/word/2010/wordprocessingShape" mc:Ignorable="w14 wp14">
   <w:p>
     <w:pPr>
-      <w:pStyle w:val="Footer"/>
-    </w:pPr>
-  </w:p>
-</w:ftr>
-</file>
-
-<file path=word/footer2.xml><?xml version="1.0" encoding="utf-8"?>
-<w:ftr xmlns:wpc="http://schemas.microsoft.com/office/word/2010/wordprocessingCanvas" xmlns:mo="http://schemas.microsoft.com/office/mac/office/2008/main" xmlns:mc="http://schemas.openxmlformats.org/markup-compatibility/2006" xmlns:mv="urn:schemas-microsoft-com:mac:vml" xmlns:o="urn:schemas-microsoft-com:office:office" xmlns:r="http://schemas.openxmlformats.org/officeDocument/2006/relationships" xmlns:m="http://schemas.openxmlformats.org/officeDocument/2006/math" xmlns:v="urn:schemas-microsoft-com:vml" xmlns:wp14="http://schemas.microsoft.com/office/word/2010/wordprocessingDrawing" xmlns:wp="http://schemas.openxmlformats.org/drawingml/2006/wordprocessingDrawing" xmlns:w10="urn:schemas-microsoft-com:office:word" xmlns:w="http://schemas.openxmlformats.org/wordprocessingml/2006/main" xmlns:w14="http://schemas.microsoft.com/office/word/2010/wordml" xmlns:wpg="http://schemas.microsoft.com/office/word/2010/wordprocessingGroup" xmlns:wpi="http://schemas.microsoft.com/office/word/2010/wordprocessingInk" xmlns:wne="http://schemas.microsoft.com/office/word/2006/wordml" xmlns:wps="http://schemas.microsoft.com/office/word/2010/wordprocessingShape" mc:Ignorable="w14 wp14">
-  <w:p>
-    <w:pPr>
-      <w:pStyle w:val="Footer"/>
+      <w:pStyle w:val="NoSpacing"/>
     </w:pPr>
     <w:r>
       <w:t xml:space="preserve">Authored by </w:t>
@@ -348,27 +541,82 @@
       <w:rPr>
         <w:noProof/>
       </w:rPr>
-      <w:t>John</w:t>
     </w:r>
-    <w:r>
-      <w:t xml:space="preserve"> </w:t>
-    </w:r>
+  </w:p>
+  <w:p>
+    <w:pPr>
+      <w:pStyle w:val="NoSpacing"/>
+      <w:rPr>
+        <w:rFonts w:ascii="Times" w:hAnsi="Times" w:cs="Times New Roman"/>
+        <w:color w:val="1F497D" w:themeColor="text2"/>
+        <w:sz w:val="16"/>
+        <w:szCs w:val="16"/>
+        <w:lang w:val="gsw-FR"/>
+      </w:rPr>
+    </w:pPr>
     <w:r>
       <w:rPr>
-        <w:noProof/>
+        <w:sz w:val="16"/>
+        <w:szCs w:val="16"/>
+        <w:shd w:val="clear" w:color="auto" w:fill="FFFFFF"/>
+        <w:lang w:val="gsw-FR"/>
       </w:rPr>
-      <w:t>Doe</w:t>
+      <w:t>This work is licensed under a </w:t>
     </w:r>
+    <w:hyperlink r:id="rId1" w:history="1">
+      <w:r>
+        <w:rPr>
+          <w:color w:val="0000FF"/>
+          <w:sz w:val="16"/>
+          <w:szCs w:val="16"/>
+          <w:u w:val="single"/>
+          <w:shd w:val="clear" w:color="auto" w:fill="FFFFFF"/>
+          <w:lang w:val="gsw-FR"/>
+        </w:rPr>
+        <w:t>Creative Commons Attribution-Share Alike 3.0 License</w:t>
+      </w:r>
+    </w:hyperlink>
   </w:p>
-</w:ftr>
-</file>
-
-<file path=word/footer3.xml><?xml version="1.0" encoding="utf-8"?>
-<w:ftr xmlns:wpc="http://schemas.microsoft.com/office/word/2010/wordprocessingCanvas" xmlns:mo="http://schemas.microsoft.com/office/mac/office/2008/main" xmlns:mc="http://schemas.openxmlformats.org/markup-compatibility/2006" xmlns:mv="urn:schemas-microsoft-com:mac:vml" xmlns:o="urn:schemas-microsoft-com:office:office" xmlns:r="http://schemas.openxmlformats.org/officeDocument/2006/relationships" xmlns:m="http://schemas.openxmlformats.org/officeDocument/2006/math" xmlns:v="urn:schemas-microsoft-com:vml" xmlns:wp14="http://schemas.microsoft.com/office/word/2010/wordprocessingDrawing" xmlns:wp="http://schemas.openxmlformats.org/drawingml/2006/wordprocessingDrawing" xmlns:w10="urn:schemas-microsoft-com:office:word" xmlns:w="http://schemas.openxmlformats.org/wordprocessingml/2006/main" xmlns:w14="http://schemas.microsoft.com/office/word/2010/wordml" xmlns:wpg="http://schemas.microsoft.com/office/word/2010/wordprocessingGroup" xmlns:wpi="http://schemas.microsoft.com/office/word/2010/wordprocessingInk" xmlns:wne="http://schemas.microsoft.com/office/word/2006/wordml" xmlns:wps="http://schemas.microsoft.com/office/word/2010/wordprocessingShape" mc:Ignorable="w14 wp14">
   <w:p>
     <w:pPr>
-      <w:pStyle w:val="Footer"/>
-    </w:pPr>
+      <w:pStyle w:val="NoSpacing"/>
+      <w:rPr>
+        <w:rFonts w:ascii="Times" w:hAnsi="Times" w:cs="Times New Roman"/>
+        <w:sz w:val="16"/>
+        <w:szCs w:val="16"/>
+        <w:lang w:val="gsw-FR"/>
+      </w:rPr>
+    </w:pPr>
+    <w:r>
+      <w:rPr>
+        <w:rFonts w:ascii="Times" w:hAnsi="Times" w:cs="Times New Roman"/>
+        <w:sz w:val="16"/>
+        <w:szCs w:val="16"/>
+        <w:lang w:val="gsw-FR"/>
+      </w:rPr>
+      <w:t xml:space="preserve">The original work can be found on </w:t>
+    </w:r>
+    <w:hyperlink r:id="rId2" w:history="1">
+      <w:r>
+        <w:rPr>
+          <w:rStyle w:val="Hyperlink"/>
+          <w:rFonts w:ascii="Times" w:hAnsi="Times" w:cs="Times New Roman"/>
+          <w:sz w:val="16"/>
+          <w:szCs w:val="16"/>
+          <w:lang w:val="gsw-FR"/>
+        </w:rPr>
+        <w:t>www.opensourcefood.com</w:t>
+      </w:r>
+    </w:hyperlink>
+    <w:r>
+      <w:rPr>
+        <w:rFonts w:ascii="Times" w:hAnsi="Times" w:cs="Times New Roman"/>
+        <w:sz w:val="16"/>
+        <w:szCs w:val="16"/>
+        <w:lang w:val="gsw-FR"/>
+      </w:rPr>
+      <w:t>.</w:t>
+    </w:r>
   </w:p>
 </w:ftr>
 </file>
@@ -398,26 +646,18 @@
     <w:pPr>
       <w:pStyle w:val="Header"/>
     </w:pPr>
-  </w:p>
-</w:hdr>
-</file>
-
-<file path=word/header2.xml><?xml version="1.0" encoding="utf-8"?>
-<w:hdr xmlns:wpc="http://schemas.microsoft.com/office/word/2010/wordprocessingCanvas" xmlns:mo="http://schemas.microsoft.com/office/mac/office/2008/main" xmlns:mc="http://schemas.openxmlformats.org/markup-compatibility/2006" xmlns:mv="urn:schemas-microsoft-com:mac:vml" xmlns:o="urn:schemas-microsoft-com:office:office" xmlns:r="http://schemas.openxmlformats.org/officeDocument/2006/relationships" xmlns:m="http://schemas.openxmlformats.org/officeDocument/2006/math" xmlns:v="urn:schemas-microsoft-com:vml" xmlns:wp14="http://schemas.microsoft.com/office/word/2010/wordprocessingDrawing" xmlns:wp="http://schemas.openxmlformats.org/drawingml/2006/wordprocessingDrawing" xmlns:w10="urn:schemas-microsoft-com:office:word" xmlns:w="http://schemas.openxmlformats.org/wordprocessingml/2006/main" xmlns:w14="http://schemas.microsoft.com/office/word/2010/wordml" xmlns:wpg="http://schemas.microsoft.com/office/word/2010/wordprocessingGroup" xmlns:wpi="http://schemas.microsoft.com/office/word/2010/wordprocessingInk" xmlns:wne="http://schemas.microsoft.com/office/word/2006/wordml" xmlns:wps="http://schemas.microsoft.com/office/word/2010/wordprocessingShape" mc:Ignorable="w14 wp14">
-  <w:p>
-    <w:pPr>
-      <w:pStyle w:val="Header"/>
-    </w:pPr>
-  </w:p>
-</w:hdr>
-</file>
-
-<file path=word/header3.xml><?xml version="1.0" encoding="utf-8"?>
-<w:hdr xmlns:wpc="http://schemas.microsoft.com/office/word/2010/wordprocessingCanvas" xmlns:mo="http://schemas.microsoft.com/office/mac/office/2008/main" xmlns:mc="http://schemas.openxmlformats.org/markup-compatibility/2006" xmlns:mv="urn:schemas-microsoft-com:mac:vml" xmlns:o="urn:schemas-microsoft-com:office:office" xmlns:r="http://schemas.openxmlformats.org/officeDocument/2006/relationships" xmlns:m="http://schemas.openxmlformats.org/officeDocument/2006/math" xmlns:v="urn:schemas-microsoft-com:vml" xmlns:wp14="http://schemas.microsoft.com/office/word/2010/wordprocessingDrawing" xmlns:wp="http://schemas.openxmlformats.org/drawingml/2006/wordprocessingDrawing" xmlns:w10="urn:schemas-microsoft-com:office:word" xmlns:w="http://schemas.openxmlformats.org/wordprocessingml/2006/main" xmlns:w14="http://schemas.microsoft.com/office/word/2010/wordml" xmlns:wpg="http://schemas.microsoft.com/office/word/2010/wordprocessingGroup" xmlns:wpi="http://schemas.microsoft.com/office/word/2010/wordprocessingInk" xmlns:wne="http://schemas.microsoft.com/office/word/2006/wordml" xmlns:wps="http://schemas.microsoft.com/office/word/2010/wordprocessingShape" mc:Ignorable="w14 wp14">
-  <w:p>
-    <w:pPr>
-      <w:pStyle w:val="Header"/>
-    </w:pPr>
+    <w:r>
+      <w:t xml:space="preserve">This document was generated using </w:t>
+    </w:r>
+    <w:r>
+      <w:rPr>
+        <w:noProof/>
+      </w:rPr>
+      <w:t>Sablon</w:t>
+    </w:r>
+    <w:r>
+      <w:t>.</w:t>
+    </w:r>
   </w:p>
 </w:hdr>
 </file>
@@ -1061,7 +1301,6 @@
     <w:next w:val="Normal"/>
     <w:link w:val="Heading2Char"/>
     <w:uiPriority w:val="9"/>
-    <w:semiHidden/>
     <w:unhideWhenUsed/>
     <w:qFormat/>
     <w:rsid w:val="00CE18C4"/>
@@ -1363,7 +1602,6 @@
     <w:basedOn w:val="DefaultParagraphFont"/>
     <w:link w:val="Heading2"/>
     <w:uiPriority w:val="9"/>
-    <w:semiHidden/>
     <w:rsid w:val="00CE18C4"/>
     <w:rPr>
       <w:smallCaps/>
@@ -1728,6 +1966,22 @@
       </w:numPr>
       <w:contextualSpacing/>
     </w:pPr>
+  </w:style>
+  <w:style w:type="character" w:customStyle="1" w:styleId="apple-converted-space">
+    <w:name w:val="apple-converted-space"/>
+    <w:basedOn w:val="DefaultParagraphFont"/>
+    <w:rsid w:val="00202E2F"/>
+  </w:style>
+  <w:style w:type="character" w:styleId="Hyperlink">
+    <w:name w:val="Hyperlink"/>
+    <w:basedOn w:val="DefaultParagraphFont"/>
+    <w:uiPriority w:val="99"/>
+    <w:unhideWhenUsed/>
+    <w:rsid w:val="00202E2F"/>
+    <w:rPr>
+      <w:color w:val="0000FF"/>
+      <w:u w:val="single"/>
+    </w:rPr>
   </w:style>
 </w:styles>
 </file>
@@ -1920,7 +2174,6 @@
     <w:next w:val="Normal"/>
     <w:link w:val="Heading2Char"/>
     <w:uiPriority w:val="9"/>
-    <w:semiHidden/>
     <w:unhideWhenUsed/>
     <w:qFormat/>
     <w:rsid w:val="00CE18C4"/>
@@ -2222,7 +2475,6 @@
     <w:basedOn w:val="DefaultParagraphFont"/>
     <w:link w:val="Heading2"/>
     <w:uiPriority w:val="9"/>
-    <w:semiHidden/>
     <w:rsid w:val="00CE18C4"/>
     <w:rPr>
       <w:smallCaps/>
@@ -2587,6 +2839,22 @@
       </w:numPr>
       <w:contextualSpacing/>
     </w:pPr>
+  </w:style>
+  <w:style w:type="character" w:customStyle="1" w:styleId="apple-converted-space">
+    <w:name w:val="apple-converted-space"/>
+    <w:basedOn w:val="DefaultParagraphFont"/>
+    <w:rsid w:val="00202E2F"/>
+  </w:style>
+  <w:style w:type="character" w:styleId="Hyperlink">
+    <w:name w:val="Hyperlink"/>
+    <w:basedOn w:val="DefaultParagraphFont"/>
+    <w:uiPriority w:val="99"/>
+    <w:unhideWhenUsed/>
+    <w:rsid w:val="00202E2F"/>
+    <w:rPr>
+      <w:color w:val="0000FF"/>
+      <w:u w:val="single"/>
+    </w:rPr>
   </w:style>
 </w:styles>
 </file>

</xml_diff>

<commit_message>
support section properties through `exe/sablon`.
The JSON context can now contain a special node `_sablon` containing
configuration information:

```json
{
  "_sablon": {
    "properties": {
      "start_page_number": 42
    }
  }
}

```
</commit_message>
<xml_diff>
--- a/test/fixtures/recipe_sample.docx
+++ b/test/fixtures/recipe_sample.docx
@@ -513,12 +513,17 @@
       </w:r>
     </w:p>
     <w:sectPr>
-      <w:headerReference w:type="default" r:id="rId8"/>
-      <w:footerReference w:type="default" r:id="rId9"/>
+      <w:headerReference w:type="even" r:id="rId9"/>
+      <w:headerReference w:type="default" r:id="rId10"/>
+      <w:footerReference w:type="even" r:id="rId11"/>
+      <w:footerReference w:type="default" r:id="rId12"/>
+      <w:headerReference w:type="first" r:id="rId13"/>
+      <w:footerReference w:type="first" r:id="rId14"/>
       <w:pgSz w:w="11900" w:h="16840"/>
       <w:pgMar w:top="1440" w:right="1800" w:bottom="1440" w:left="1800" w:header="708" w:footer="708" w:gutter="0"/>
       <w:cols w:space="708"/>
       <w:docGrid w:linePitch="360"/>
+      <w:pgNumType w:start="42"/>
     </w:sectPr>
   </w:body>
 </w:document>
@@ -547,6 +552,16 @@
 <w:ftr xmlns:wpc="http://schemas.microsoft.com/office/word/2010/wordprocessingCanvas" xmlns:mo="http://schemas.microsoft.com/office/mac/office/2008/main" xmlns:mc="http://schemas.openxmlformats.org/markup-compatibility/2006" xmlns:mv="urn:schemas-microsoft-com:mac:vml" xmlns:o="urn:schemas-microsoft-com:office:office" xmlns:r="http://schemas.openxmlformats.org/officeDocument/2006/relationships" xmlns:m="http://schemas.openxmlformats.org/officeDocument/2006/math" xmlns:v="urn:schemas-microsoft-com:vml" xmlns:wp14="http://schemas.microsoft.com/office/word/2010/wordprocessingDrawing" xmlns:wp="http://schemas.openxmlformats.org/drawingml/2006/wordprocessingDrawing" xmlns:w10="urn:schemas-microsoft-com:office:word" xmlns:w="http://schemas.openxmlformats.org/wordprocessingml/2006/main" xmlns:w14="http://schemas.microsoft.com/office/word/2010/wordml" xmlns:wpg="http://schemas.microsoft.com/office/word/2010/wordprocessingGroup" xmlns:wpi="http://schemas.microsoft.com/office/word/2010/wordprocessingInk" xmlns:wne="http://schemas.microsoft.com/office/word/2006/wordml" xmlns:wps="http://schemas.microsoft.com/office/word/2010/wordprocessingShape" mc:Ignorable="w14 wp14">
   <w:p>
     <w:pPr>
+      <w:pStyle w:val="Footer"/>
+    </w:pPr>
+  </w:p>
+</w:ftr>
+</file>
+
+<file path=word/footer2.xml><?xml version="1.0" encoding="utf-8"?>
+<w:ftr xmlns:wpc="http://schemas.microsoft.com/office/word/2010/wordprocessingCanvas" xmlns:mo="http://schemas.microsoft.com/office/mac/office/2008/main" xmlns:mc="http://schemas.openxmlformats.org/markup-compatibility/2006" xmlns:mv="urn:schemas-microsoft-com:mac:vml" xmlns:o="urn:schemas-microsoft-com:office:office" xmlns:r="http://schemas.openxmlformats.org/officeDocument/2006/relationships" xmlns:m="http://schemas.openxmlformats.org/officeDocument/2006/math" xmlns:v="urn:schemas-microsoft-com:vml" xmlns:wp14="http://schemas.microsoft.com/office/word/2010/wordprocessingDrawing" xmlns:wp="http://schemas.openxmlformats.org/drawingml/2006/wordprocessingDrawing" xmlns:w10="urn:schemas-microsoft-com:office:word" xmlns:w="http://schemas.openxmlformats.org/wordprocessingml/2006/main" xmlns:w14="http://schemas.microsoft.com/office/word/2010/wordml" xmlns:wpg="http://schemas.microsoft.com/office/word/2010/wordprocessingGroup" xmlns:wpi="http://schemas.microsoft.com/office/word/2010/wordprocessingInk" xmlns:wne="http://schemas.microsoft.com/office/word/2006/wordml" xmlns:wps="http://schemas.microsoft.com/office/word/2010/wordprocessingShape" mc:Ignorable="w14 wp14">
+  <w:p>
+    <w:pPr>
       <w:pStyle w:val="NoSpacing"/>
     </w:pPr>
     <w:r>
@@ -556,6 +571,124 @@
       <w:rPr>
         <w:noProof/>
       </w:rPr>
+    </w:r>
+    <w:r>
+      <w:tab/>
+    </w:r>
+    <w:r>
+      <w:tab/>
+    </w:r>
+    <w:r>
+      <w:tab/>
+    </w:r>
+    <w:r>
+      <w:tab/>
+    </w:r>
+    <w:r>
+      <w:tab/>
+    </w:r>
+    <w:r>
+      <w:tab/>
+    </w:r>
+    <w:bookmarkStart w:id="0" w:name="_GoBack"/>
+    <w:bookmarkEnd w:id="0"/>
+    <w:r>
+      <w:rPr>
+        <w:rFonts w:cs="Times New Roman"/>
+        <w:sz w:val="16"/>
+        <w:szCs w:val="16"/>
+      </w:rPr>
+      <w:t xml:space="preserve">Page </w:t>
+    </w:r>
+    <w:r>
+      <w:rPr>
+        <w:rFonts w:cs="Times New Roman"/>
+        <w:sz w:val="16"/>
+        <w:szCs w:val="16"/>
+      </w:rPr>
+      <w:fldChar w:fldCharType="begin"/>
+    </w:r>
+    <w:r>
+      <w:rPr>
+        <w:rFonts w:cs="Times New Roman"/>
+        <w:sz w:val="16"/>
+        <w:szCs w:val="16"/>
+      </w:rPr>
+      <w:instrText xml:space="preserve"> PAGE </w:instrText>
+    </w:r>
+    <w:r>
+      <w:rPr>
+        <w:rFonts w:cs="Times New Roman"/>
+        <w:sz w:val="16"/>
+        <w:szCs w:val="16"/>
+      </w:rPr>
+      <w:fldChar w:fldCharType="separate"/>
+    </w:r>
+    <w:r>
+      <w:rPr>
+        <w:rFonts w:cs="Times New Roman"/>
+        <w:noProof/>
+        <w:sz w:val="16"/>
+        <w:szCs w:val="16"/>
+      </w:rPr>
+      <w:t>1</w:t>
+    </w:r>
+    <w:r>
+      <w:rPr>
+        <w:rFonts w:cs="Times New Roman"/>
+        <w:sz w:val="16"/>
+        <w:szCs w:val="16"/>
+      </w:rPr>
+      <w:fldChar w:fldCharType="end"/>
+    </w:r>
+    <w:r>
+      <w:rPr>
+        <w:rFonts w:cs="Times New Roman"/>
+        <w:sz w:val="16"/>
+        <w:szCs w:val="16"/>
+      </w:rPr>
+      <w:t xml:space="preserve"> of </w:t>
+    </w:r>
+    <w:r>
+      <w:rPr>
+        <w:rFonts w:cs="Times New Roman"/>
+        <w:sz w:val="16"/>
+        <w:szCs w:val="16"/>
+      </w:rPr>
+      <w:fldChar w:fldCharType="begin"/>
+    </w:r>
+    <w:r>
+      <w:rPr>
+        <w:rFonts w:cs="Times New Roman"/>
+        <w:sz w:val="16"/>
+        <w:szCs w:val="16"/>
+      </w:rPr>
+      <w:instrText xml:space="preserve"> NUMPAGES </w:instrText>
+    </w:r>
+    <w:r>
+      <w:rPr>
+        <w:rFonts w:cs="Times New Roman"/>
+        <w:sz w:val="16"/>
+        <w:szCs w:val="16"/>
+      </w:rPr>
+      <w:fldChar w:fldCharType="separate"/>
+    </w:r>
+    <w:r>
+      <w:rPr>
+        <w:rFonts w:cs="Times New Roman"/>
+        <w:noProof/>
+        <w:sz w:val="16"/>
+        <w:szCs w:val="16"/>
+      </w:rPr>
+      <w:t>1</w:t>
+    </w:r>
+    <w:r>
+      <w:rPr>
+        <w:rFonts w:cs="Times New Roman"/>
+        <w:sz w:val="16"/>
+        <w:szCs w:val="16"/>
+      </w:rPr>
+      <w:fldChar w:fldCharType="end"/>
     </w:r>
   </w:p>
   <w:p>
@@ -632,6 +765,16 @@
       </w:rPr>
       <w:t>.</w:t>
     </w:r>
+  </w:p>
+</w:ftr>
+</file>
+
+<file path=word/footer3.xml><?xml version="1.0" encoding="utf-8"?>
+<w:ftr xmlns:wpc="http://schemas.microsoft.com/office/word/2010/wordprocessingCanvas" xmlns:mo="http://schemas.microsoft.com/office/mac/office/2008/main" xmlns:mc="http://schemas.openxmlformats.org/markup-compatibility/2006" xmlns:mv="urn:schemas-microsoft-com:mac:vml" xmlns:o="urn:schemas-microsoft-com:office:office" xmlns:r="http://schemas.openxmlformats.org/officeDocument/2006/relationships" xmlns:m="http://schemas.openxmlformats.org/officeDocument/2006/math" xmlns:v="urn:schemas-microsoft-com:vml" xmlns:wp14="http://schemas.microsoft.com/office/word/2010/wordprocessingDrawing" xmlns:wp="http://schemas.openxmlformats.org/drawingml/2006/wordprocessingDrawing" xmlns:w10="urn:schemas-microsoft-com:office:word" xmlns:w="http://schemas.openxmlformats.org/wordprocessingml/2006/main" xmlns:w14="http://schemas.microsoft.com/office/word/2010/wordml" xmlns:wpg="http://schemas.microsoft.com/office/word/2010/wordprocessingGroup" xmlns:wpi="http://schemas.microsoft.com/office/word/2010/wordprocessingInk" xmlns:wne="http://schemas.microsoft.com/office/word/2006/wordml" xmlns:wps="http://schemas.microsoft.com/office/word/2010/wordprocessingShape" mc:Ignorable="w14 wp14">
+  <w:p>
+    <w:pPr>
+      <w:pStyle w:val="Footer"/>
+    </w:pPr>
   </w:p>
 </w:ftr>
 </file>
@@ -661,6 +804,16 @@
     <w:pPr>
       <w:pStyle w:val="Header"/>
     </w:pPr>
+  </w:p>
+</w:hdr>
+</file>
+
+<file path=word/header2.xml><?xml version="1.0" encoding="utf-8"?>
+<w:hdr xmlns:wpc="http://schemas.microsoft.com/office/word/2010/wordprocessingCanvas" xmlns:mo="http://schemas.microsoft.com/office/mac/office/2008/main" xmlns:mc="http://schemas.openxmlformats.org/markup-compatibility/2006" xmlns:mv="urn:schemas-microsoft-com:mac:vml" xmlns:o="urn:schemas-microsoft-com:office:office" xmlns:r="http://schemas.openxmlformats.org/officeDocument/2006/relationships" xmlns:m="http://schemas.openxmlformats.org/officeDocument/2006/math" xmlns:v="urn:schemas-microsoft-com:vml" xmlns:wp14="http://schemas.microsoft.com/office/word/2010/wordprocessingDrawing" xmlns:wp="http://schemas.openxmlformats.org/drawingml/2006/wordprocessingDrawing" xmlns:w10="urn:schemas-microsoft-com:office:word" xmlns:w="http://schemas.openxmlformats.org/wordprocessingml/2006/main" xmlns:w14="http://schemas.microsoft.com/office/word/2010/wordml" xmlns:wpg="http://schemas.microsoft.com/office/word/2010/wordprocessingGroup" xmlns:wpi="http://schemas.microsoft.com/office/word/2010/wordprocessingInk" xmlns:wne="http://schemas.microsoft.com/office/word/2006/wordml" xmlns:wps="http://schemas.microsoft.com/office/word/2010/wordprocessingShape" mc:Ignorable="w14 wp14">
+  <w:p>
+    <w:pPr>
+      <w:pStyle w:val="Header"/>
+    </w:pPr>
     <w:r>
       <w:t xml:space="preserve">This document was generated using </w:t>
     </w:r>
@@ -673,6 +826,16 @@
     <w:r>
       <w:t>.</w:t>
     </w:r>
+  </w:p>
+</w:hdr>
+</file>
+
+<file path=word/header3.xml><?xml version="1.0" encoding="utf-8"?>
+<w:hdr xmlns:wpc="http://schemas.microsoft.com/office/word/2010/wordprocessingCanvas" xmlns:mo="http://schemas.microsoft.com/office/mac/office/2008/main" xmlns:mc="http://schemas.openxmlformats.org/markup-compatibility/2006" xmlns:mv="urn:schemas-microsoft-com:mac:vml" xmlns:o="urn:schemas-microsoft-com:office:office" xmlns:r="http://schemas.openxmlformats.org/officeDocument/2006/relationships" xmlns:m="http://schemas.openxmlformats.org/officeDocument/2006/math" xmlns:v="urn:schemas-microsoft-com:vml" xmlns:wp14="http://schemas.microsoft.com/office/word/2010/wordprocessingDrawing" xmlns:wp="http://schemas.openxmlformats.org/drawingml/2006/wordprocessingDrawing" xmlns:w10="urn:schemas-microsoft-com:office:word" xmlns:w="http://schemas.openxmlformats.org/wordprocessingml/2006/main" xmlns:w14="http://schemas.microsoft.com/office/word/2010/wordml" xmlns:wpg="http://schemas.microsoft.com/office/word/2010/wordprocessingGroup" xmlns:wpi="http://schemas.microsoft.com/office/word/2010/wordprocessingInk" xmlns:wne="http://schemas.microsoft.com/office/word/2006/wordml" xmlns:wps="http://schemas.microsoft.com/office/word/2010/wordprocessingShape" mc:Ignorable="w14 wp14">
+  <w:p>
+    <w:pPr>
+      <w:pStyle w:val="Header"/>
+    </w:pPr>
   </w:p>
 </w:hdr>
 </file>
@@ -3210,4 +3373,16 @@
   </a:objectDefaults>
   <a:extraClrSchemeLst/>
 </a:theme>
+</file>
+
+<file path=customXml/item1.xml><?xml version="1.0" encoding="utf-8"?>
+<b:Sources xmlns:b="http://schemas.openxmlformats.org/officeDocument/2006/bibliography" xmlns="http://schemas.openxmlformats.org/officeDocument/2006/bibliography" SelectedStyle="/APA.XSL" StyleName="APA"/>
+</file>
+
+<file path=customXml/itemProps1.xml><?xml version="1.0" encoding="utf-8"?>
+<ds:datastoreItem xmlns:ds="http://schemas.openxmlformats.org/officeDocument/2006/customXml" ds:itemID="{32CC26F1-0FBA-5C4C-8321-14B5B63FCF46}">
+  <ds:schemaRefs>
+    <ds:schemaRef ds:uri="http://schemas.openxmlformats.org/officeDocument/2006/bibliography"/>
+  </ds:schemaRefs>
+</ds:datastoreItem>
 </file>
</xml_diff>

<commit_message>
implement markdown insertion using html insertion.
The previously packaged wordml formatter for redcarpet
`Sablon::Redcarpet::Render::WordML` has severe shortcomings. It has been
removed in favor of the newly added HTML insertion. The
`Sablon::Content::Markdown` is now implemented on top of
`Sablon::Content::HTML`. It will stay around for a bit but eventuelly
the responsability to turn the markdown into HTML will be placed on
client applications.
</commit_message>
<xml_diff>
--- a/test/fixtures/recipe_sample.docx
+++ b/test/fixtures/recipe_sample.docx
@@ -425,6 +425,10 @@
     <w:p>
       <w:pPr>
         <w:pStyle w:val="ListNumber"/>
+        <w:numPr>
+          <w:ilvl w:val="0"/>
+          <w:numId w:val="1001"/>
+        </w:numPr>
       </w:pPr>
       <w:r>
         <w:t xml:space="preserve">Use fresh oregano instead of basil.</w:t>
@@ -433,6 +437,10 @@
     <w:p>
       <w:pPr>
         <w:pStyle w:val="ListNumber"/>
+        <w:numPr>
+          <w:ilvl w:val="0"/>
+          <w:numId w:val="1001"/>
+        </w:numPr>
       </w:pPr>
       <w:r>
         <w:t xml:space="preserve">Other possible toppings: prosciutto, salami, bean spreads</w:t>
@@ -449,6 +457,10 @@
     <w:p>
       <w:pPr>
         <w:pStyle w:val="ListBullet"/>
+        <w:numPr>
+          <w:ilvl w:val="0"/>
+          <w:numId w:val="1002"/>
+        </w:numPr>
       </w:pPr>
       <w:r>
         <w:t xml:space="preserve">In </w:t>
@@ -475,6 +487,10 @@
     <w:p>
       <w:pPr>
         <w:pStyle w:val="ListBullet"/>
+        <w:numPr>
+          <w:ilvl w:val="0"/>
+          <w:numId w:val="1002"/>
+        </w:numPr>
       </w:pPr>
       <w:r>
         <w:t xml:space="preserve">In </w:t>
@@ -495,18 +511,23 @@
         <w:t xml:space="preserve">fettunta</w:t>
       </w:r>
       <w:r>
-        <w:t xml:space="preserve"> and it is usually served without toppings,  </w:t>
+        <w:t xml:space="preserve"> and it is usually served without toppings,</w:t>
       </w:r>
       <w:r>
         <w:br/>
       </w:r>
       <w:r>
-        <w:t xml:space="preserve">especially in November, to taste the very first oil of the season.</w:t>
+        <w:t xml:space="preserve">
+especially in November, to taste the very first oil of the season.</w:t>
       </w:r>
     </w:p>
     <w:p>
       <w:pPr>
         <w:pStyle w:val="ListBullet"/>
+        <w:numPr>
+          <w:ilvl w:val="0"/>
+          <w:numId w:val="1002"/>
+        </w:numPr>
       </w:pPr>
       <w:r>
         <w:t xml:space="preserve">The chinese translation of 'Bruschetta' is '大蒜麵包' (Google Translator)</w:t>
@@ -568,11 +589,6 @@
       <w:t xml:space="preserve">Authored by </w:t>
     </w:r>
     <w:r>
-      <w:rPr>
-        <w:noProof/>
-      </w:rPr>
-    </w:r>
-    <w:r>
       <w:tab/>
     </w:r>
     <w:r>
@@ -842,6 +858,244 @@
 
 <file path=word/numbering.xml><?xml version="1.0" encoding="utf-8"?>
 <w:numbering xmlns:wpc="http://schemas.microsoft.com/office/word/2010/wordprocessingCanvas" xmlns:mo="http://schemas.microsoft.com/office/mac/office/2008/main" xmlns:mc="http://schemas.openxmlformats.org/markup-compatibility/2006" xmlns:mv="urn:schemas-microsoft-com:mac:vml" xmlns:o="urn:schemas-microsoft-com:office:office" xmlns:r="http://schemas.openxmlformats.org/officeDocument/2006/relationships" xmlns:m="http://schemas.openxmlformats.org/officeDocument/2006/math" xmlns:v="urn:schemas-microsoft-com:vml" xmlns:wp14="http://schemas.microsoft.com/office/word/2010/wordprocessingDrawing" xmlns:wp="http://schemas.openxmlformats.org/drawingml/2006/wordprocessingDrawing" xmlns:w10="urn:schemas-microsoft-com:office:word" xmlns:w="http://schemas.openxmlformats.org/wordprocessingml/2006/main" xmlns:w14="http://schemas.microsoft.com/office/word/2010/wordml" xmlns:wpg="http://schemas.microsoft.com/office/word/2010/wordprocessingGroup" xmlns:wpi="http://schemas.microsoft.com/office/word/2010/wordprocessingInk" xmlns:wne="http://schemas.microsoft.com/office/word/2006/wordml" xmlns:wps="http://schemas.microsoft.com/office/word/2010/wordprocessingShape" mc:Ignorable="w14 wp14">
+  <w:abstractNum w:abstractNumId="1014">
+    <w:multiLevelType w:val="singleLevel"/>
+    <w:tmpl w:val="56EC3306"/>
+    <w:lvl w:ilvl="0">
+      <w:start w:val="1"/>
+      <w:numFmt w:val="bullet"/>
+      <w:pStyle w:val="ListBullet"/>
+      <w:lvlText w:val=""/>
+      <w:lvlJc w:val="left"/>
+      <w:pPr>
+        <w:tabs>
+          <w:tab w:val="num" w:pos="340"/>
+        </w:tabs>
+        <w:ind w:left="0" w:firstLine="0"/>
+      </w:pPr>
+      <w:rPr>
+        <w:rFonts w:ascii="Wingdings" w:hAnsi="Wingdings" w:hint="default"/>
+      </w:rPr>
+    </w:lvl>
+  </w:abstractNum>
+  <w:abstractNum w:abstractNumId="1013">
+    <w:multiLevelType w:val="singleLevel"/>
+    <w:tmpl w:val="3BAA599E"/>
+    <w:lvl w:ilvl="0">
+      <w:start w:val="1"/>
+      <w:numFmt w:val="upperRoman"/>
+      <w:pStyle w:val="ListNumber"/>
+      <w:lvlText w:val="%1."/>
+      <w:lvlJc w:val="right"/>
+      <w:pPr>
+        <w:ind w:left="180" w:hanging="180"/>
+      </w:pPr>
+    </w:lvl>
+  </w:abstractNum>
+  <w:abstractNum w:abstractNumId="1012">
+    <w:multiLevelType w:val="singleLevel"/>
+    <w:tmpl w:val="56EC3306"/>
+    <w:lvl w:ilvl="0">
+      <w:start w:val="1"/>
+      <w:numFmt w:val="bullet"/>
+      <w:pStyle w:val="ListBullet"/>
+      <w:lvlText w:val=""/>
+      <w:lvlJc w:val="left"/>
+      <w:pPr>
+        <w:tabs>
+          <w:tab w:val="num" w:pos="340"/>
+        </w:tabs>
+        <w:ind w:left="0" w:firstLine="0"/>
+      </w:pPr>
+      <w:rPr>
+        <w:rFonts w:ascii="Wingdings" w:hAnsi="Wingdings" w:hint="default"/>
+      </w:rPr>
+    </w:lvl>
+  </w:abstractNum>
+  <w:abstractNum w:abstractNumId="1011">
+    <w:multiLevelType w:val="singleLevel"/>
+    <w:tmpl w:val="3BAA599E"/>
+    <w:lvl w:ilvl="0">
+      <w:start w:val="1"/>
+      <w:numFmt w:val="upperRoman"/>
+      <w:pStyle w:val="ListNumber"/>
+      <w:lvlText w:val="%1."/>
+      <w:lvlJc w:val="right"/>
+      <w:pPr>
+        <w:ind w:left="180" w:hanging="180"/>
+      </w:pPr>
+    </w:lvl>
+  </w:abstractNum>
+  <w:abstractNum w:abstractNumId="1010">
+    <w:multiLevelType w:val="singleLevel"/>
+    <w:tmpl w:val="56EC3306"/>
+    <w:lvl w:ilvl="0">
+      <w:start w:val="1"/>
+      <w:numFmt w:val="bullet"/>
+      <w:pStyle w:val="ListBullet"/>
+      <w:lvlText w:val=""/>
+      <w:lvlJc w:val="left"/>
+      <w:pPr>
+        <w:tabs>
+          <w:tab w:val="num" w:pos="340"/>
+        </w:tabs>
+        <w:ind w:left="0" w:firstLine="0"/>
+      </w:pPr>
+      <w:rPr>
+        <w:rFonts w:ascii="Wingdings" w:hAnsi="Wingdings" w:hint="default"/>
+      </w:rPr>
+    </w:lvl>
+  </w:abstractNum>
+  <w:abstractNum w:abstractNumId="1009">
+    <w:multiLevelType w:val="singleLevel"/>
+    <w:tmpl w:val="3BAA599E"/>
+    <w:lvl w:ilvl="0">
+      <w:start w:val="1"/>
+      <w:numFmt w:val="upperRoman"/>
+      <w:pStyle w:val="ListNumber"/>
+      <w:lvlText w:val="%1."/>
+      <w:lvlJc w:val="right"/>
+      <w:pPr>
+        <w:ind w:left="180" w:hanging="180"/>
+      </w:pPr>
+    </w:lvl>
+  </w:abstractNum>
+  <w:abstractNum w:abstractNumId="1008">
+    <w:multiLevelType w:val="singleLevel"/>
+    <w:tmpl w:val="56EC3306"/>
+    <w:lvl w:ilvl="0">
+      <w:start w:val="1"/>
+      <w:numFmt w:val="bullet"/>
+      <w:pStyle w:val="ListBullet"/>
+      <w:lvlText w:val=""/>
+      <w:lvlJc w:val="left"/>
+      <w:pPr>
+        <w:tabs>
+          <w:tab w:val="num" w:pos="340"/>
+        </w:tabs>
+        <w:ind w:left="0" w:firstLine="0"/>
+      </w:pPr>
+      <w:rPr>
+        <w:rFonts w:ascii="Wingdings" w:hAnsi="Wingdings" w:hint="default"/>
+      </w:rPr>
+    </w:lvl>
+  </w:abstractNum>
+  <w:abstractNum w:abstractNumId="1007">
+    <w:multiLevelType w:val="singleLevel"/>
+    <w:tmpl w:val="3BAA599E"/>
+    <w:lvl w:ilvl="0">
+      <w:start w:val="1"/>
+      <w:numFmt w:val="upperRoman"/>
+      <w:pStyle w:val="ListNumber"/>
+      <w:lvlText w:val="%1."/>
+      <w:lvlJc w:val="right"/>
+      <w:pPr>
+        <w:ind w:left="180" w:hanging="180"/>
+      </w:pPr>
+    </w:lvl>
+  </w:abstractNum>
+  <w:abstractNum w:abstractNumId="1006">
+    <w:multiLevelType w:val="singleLevel"/>
+    <w:tmpl w:val="56EC3306"/>
+    <w:lvl w:ilvl="0">
+      <w:start w:val="1"/>
+      <w:numFmt w:val="bullet"/>
+      <w:pStyle w:val="ListBullet"/>
+      <w:lvlText w:val=""/>
+      <w:lvlJc w:val="left"/>
+      <w:pPr>
+        <w:tabs>
+          <w:tab w:val="num" w:pos="340"/>
+        </w:tabs>
+        <w:ind w:left="0" w:firstLine="0"/>
+      </w:pPr>
+      <w:rPr>
+        <w:rFonts w:ascii="Wingdings" w:hAnsi="Wingdings" w:hint="default"/>
+      </w:rPr>
+    </w:lvl>
+  </w:abstractNum>
+  <w:abstractNum w:abstractNumId="1005">
+    <w:multiLevelType w:val="singleLevel"/>
+    <w:tmpl w:val="3BAA599E"/>
+    <w:lvl w:ilvl="0">
+      <w:start w:val="1"/>
+      <w:numFmt w:val="upperRoman"/>
+      <w:pStyle w:val="ListNumber"/>
+      <w:lvlText w:val="%1."/>
+      <w:lvlJc w:val="right"/>
+      <w:pPr>
+        <w:ind w:left="180" w:hanging="180"/>
+      </w:pPr>
+    </w:lvl>
+  </w:abstractNum>
+  <w:abstractNum w:abstractNumId="1004">
+    <w:multiLevelType w:val="singleLevel"/>
+    <w:tmpl w:val="56EC3306"/>
+    <w:lvl w:ilvl="0">
+      <w:start w:val="1"/>
+      <w:numFmt w:val="bullet"/>
+      <w:pStyle w:val="ListBullet"/>
+      <w:lvlText w:val=""/>
+      <w:lvlJc w:val="left"/>
+      <w:pPr>
+        <w:tabs>
+          <w:tab w:val="num" w:pos="340"/>
+        </w:tabs>
+        <w:ind w:left="0" w:firstLine="0"/>
+      </w:pPr>
+      <w:rPr>
+        <w:rFonts w:ascii="Wingdings" w:hAnsi="Wingdings" w:hint="default"/>
+      </w:rPr>
+    </w:lvl>
+  </w:abstractNum>
+  <w:abstractNum w:abstractNumId="1003">
+    <w:multiLevelType w:val="singleLevel"/>
+    <w:tmpl w:val="3BAA599E"/>
+    <w:lvl w:ilvl="0">
+      <w:start w:val="1"/>
+      <w:numFmt w:val="upperRoman"/>
+      <w:pStyle w:val="ListNumber"/>
+      <w:lvlText w:val="%1."/>
+      <w:lvlJc w:val="right"/>
+      <w:pPr>
+        <w:ind w:left="180" w:hanging="180"/>
+      </w:pPr>
+    </w:lvl>
+  </w:abstractNum>
+  <w:abstractNum w:abstractNumId="1002">
+    <w:multiLevelType w:val="singleLevel"/>
+    <w:tmpl w:val="56EC3306"/>
+    <w:lvl w:ilvl="0">
+      <w:start w:val="1"/>
+      <w:numFmt w:val="bullet"/>
+      <w:pStyle w:val="ListBullet"/>
+      <w:lvlText w:val=""/>
+      <w:lvlJc w:val="left"/>
+      <w:pPr>
+        <w:tabs>
+          <w:tab w:val="num" w:pos="340"/>
+        </w:tabs>
+        <w:ind w:left="0" w:firstLine="0"/>
+      </w:pPr>
+      <w:rPr>
+        <w:rFonts w:ascii="Wingdings" w:hAnsi="Wingdings" w:hint="default"/>
+      </w:rPr>
+    </w:lvl>
+  </w:abstractNum>
+  <w:abstractNum w:abstractNumId="1001">
+    <w:multiLevelType w:val="singleLevel"/>
+    <w:tmpl w:val="3BAA599E"/>
+    <w:lvl w:ilvl="0">
+      <w:start w:val="1"/>
+      <w:numFmt w:val="upperRoman"/>
+      <w:pStyle w:val="ListNumber"/>
+      <w:lvlText w:val="%1."/>
+      <w:lvlJc w:val="right"/>
+      <w:pPr>
+        <w:ind w:left="180" w:hanging="180"/>
+      </w:pPr>
+    </w:lvl>
+  </w:abstractNum>
   <w:abstractNum w:abstractNumId="0">
     <w:nsid w:val="FFFFFF1D"/>
     <w:multiLevelType w:val="multilevel"/>
@@ -1287,6 +1541,48 @@
   </w:num>
   <w:num w:numId="12">
     <w:abstractNumId w:val="0"/>
+  </w:num>
+  <w:num w:numId="1001">
+    <w:abstractNumId w:val="1001"/>
+  </w:num>
+  <w:num w:numId="1002">
+    <w:abstractNumId w:val="1002"/>
+  </w:num>
+  <w:num w:numId="1003">
+    <w:abstractNumId w:val="1003"/>
+  </w:num>
+  <w:num w:numId="1004">
+    <w:abstractNumId w:val="1004"/>
+  </w:num>
+  <w:num w:numId="1005">
+    <w:abstractNumId w:val="1005"/>
+  </w:num>
+  <w:num w:numId="1006">
+    <w:abstractNumId w:val="1006"/>
+  </w:num>
+  <w:num w:numId="1007">
+    <w:abstractNumId w:val="1007"/>
+  </w:num>
+  <w:num w:numId="1008">
+    <w:abstractNumId w:val="1008"/>
+  </w:num>
+  <w:num w:numId="1009">
+    <w:abstractNumId w:val="1009"/>
+  </w:num>
+  <w:num w:numId="1010">
+    <w:abstractNumId w:val="1010"/>
+  </w:num>
+  <w:num w:numId="1011">
+    <w:abstractNumId w:val="1011"/>
+  </w:num>
+  <w:num w:numId="1012">
+    <w:abstractNumId w:val="1012"/>
+  </w:num>
+  <w:num w:numId="1013">
+    <w:abstractNumId w:val="1013"/>
+  </w:num>
+  <w:num w:numId="1014">
+    <w:abstractNumId w:val="1014"/>
   </w:num>
 </w:numbering>
 </file>

</xml_diff>

<commit_message>
remove deprecated markdown support.
Markdown insertion has been deprecated and is now removed in favor of
HTML insertion. If you have been using markdown insertion please convert
the markdown to HTML first and pass that to Sablons HTML insertion.
</commit_message>
<xml_diff>
--- a/test/fixtures/recipe_sample.docx
+++ b/test/fixtures/recipe_sample.docx
@@ -396,16 +396,7 @@
         <w:pStyle w:val="Paragraph"/>
       </w:pPr>
       <w:r>
-        <w:t xml:space="preserve">Once melted, remove and place directly on a serving platter and let rest for one minute while adding fresh chopped </w:t>
-      </w:r>
-      <w:r>
-        <w:rPr>
-          <w:i/>
-        </w:rPr>
-        <w:t xml:space="preserve">basil</w:t>
-      </w:r>
-      <w:r>
-        <w:t xml:space="preserve"> for garnish, and </w:t>
+        <w:t xml:space="preserve">Once melted, remove and place directly on a serving platter and let rest for one minute while adding fresh chopped *basil* for garnish, and </w:t>
       </w:r>
       <w:r>
         <w:rPr>
@@ -511,14 +502,7 @@
         <w:t xml:space="preserve">fettunta</w:t>
       </w:r>
       <w:r>
-        <w:t xml:space="preserve"> and it is usually served without toppings,</w:t>
-      </w:r>
-      <w:r>
-        <w:br/>
-      </w:r>
-      <w:r>
-        <w:t xml:space="preserve">
-especially in November, to taste the very first oil of the season.</w:t>
+        <w:t xml:space="preserve"> and it is usually served without toppings, especially in November, to taste the very first oil of the season.</w:t>
       </w:r>
     </w:p>
     <w:p>

</xml_diff>

<commit_message>
Update recipe sample fixture so all files match
The doument.xml file matched fine but some of the other files such as
numbering had leftover XML from previous edits.
</commit_message>
<xml_diff>
--- a/test/fixtures/recipe_sample.docx
+++ b/test/fixtures/recipe_sample.docx
@@ -842,210 +842,6 @@
 
 <file path=word/numbering.xml><?xml version="1.0" encoding="utf-8"?>
 <w:numbering xmlns:wpc="http://schemas.microsoft.com/office/word/2010/wordprocessingCanvas" xmlns:mo="http://schemas.microsoft.com/office/mac/office/2008/main" xmlns:mc="http://schemas.openxmlformats.org/markup-compatibility/2006" xmlns:mv="urn:schemas-microsoft-com:mac:vml" xmlns:o="urn:schemas-microsoft-com:office:office" xmlns:r="http://schemas.openxmlformats.org/officeDocument/2006/relationships" xmlns:m="http://schemas.openxmlformats.org/officeDocument/2006/math" xmlns:v="urn:schemas-microsoft-com:vml" xmlns:wp14="http://schemas.microsoft.com/office/word/2010/wordprocessingDrawing" xmlns:wp="http://schemas.openxmlformats.org/drawingml/2006/wordprocessingDrawing" xmlns:w10="urn:schemas-microsoft-com:office:word" xmlns:w="http://schemas.openxmlformats.org/wordprocessingml/2006/main" xmlns:w14="http://schemas.microsoft.com/office/word/2010/wordml" xmlns:wpg="http://schemas.microsoft.com/office/word/2010/wordprocessingGroup" xmlns:wpi="http://schemas.microsoft.com/office/word/2010/wordprocessingInk" xmlns:wne="http://schemas.microsoft.com/office/word/2006/wordml" xmlns:wps="http://schemas.microsoft.com/office/word/2010/wordprocessingShape" mc:Ignorable="w14 wp14">
-  <w:abstractNum w:abstractNumId="1014">
-    <w:multiLevelType w:val="singleLevel"/>
-    <w:tmpl w:val="56EC3306"/>
-    <w:lvl w:ilvl="0">
-      <w:start w:val="1"/>
-      <w:numFmt w:val="bullet"/>
-      <w:pStyle w:val="ListBullet"/>
-      <w:lvlText w:val=""/>
-      <w:lvlJc w:val="left"/>
-      <w:pPr>
-        <w:tabs>
-          <w:tab w:val="num" w:pos="340"/>
-        </w:tabs>
-        <w:ind w:left="0" w:firstLine="0"/>
-      </w:pPr>
-      <w:rPr>
-        <w:rFonts w:ascii="Wingdings" w:hAnsi="Wingdings" w:hint="default"/>
-      </w:rPr>
-    </w:lvl>
-  </w:abstractNum>
-  <w:abstractNum w:abstractNumId="1013">
-    <w:multiLevelType w:val="singleLevel"/>
-    <w:tmpl w:val="3BAA599E"/>
-    <w:lvl w:ilvl="0">
-      <w:start w:val="1"/>
-      <w:numFmt w:val="upperRoman"/>
-      <w:pStyle w:val="ListNumber"/>
-      <w:lvlText w:val="%1."/>
-      <w:lvlJc w:val="right"/>
-      <w:pPr>
-        <w:ind w:left="180" w:hanging="180"/>
-      </w:pPr>
-    </w:lvl>
-  </w:abstractNum>
-  <w:abstractNum w:abstractNumId="1012">
-    <w:multiLevelType w:val="singleLevel"/>
-    <w:tmpl w:val="56EC3306"/>
-    <w:lvl w:ilvl="0">
-      <w:start w:val="1"/>
-      <w:numFmt w:val="bullet"/>
-      <w:pStyle w:val="ListBullet"/>
-      <w:lvlText w:val=""/>
-      <w:lvlJc w:val="left"/>
-      <w:pPr>
-        <w:tabs>
-          <w:tab w:val="num" w:pos="340"/>
-        </w:tabs>
-        <w:ind w:left="0" w:firstLine="0"/>
-      </w:pPr>
-      <w:rPr>
-        <w:rFonts w:ascii="Wingdings" w:hAnsi="Wingdings" w:hint="default"/>
-      </w:rPr>
-    </w:lvl>
-  </w:abstractNum>
-  <w:abstractNum w:abstractNumId="1011">
-    <w:multiLevelType w:val="singleLevel"/>
-    <w:tmpl w:val="3BAA599E"/>
-    <w:lvl w:ilvl="0">
-      <w:start w:val="1"/>
-      <w:numFmt w:val="upperRoman"/>
-      <w:pStyle w:val="ListNumber"/>
-      <w:lvlText w:val="%1."/>
-      <w:lvlJc w:val="right"/>
-      <w:pPr>
-        <w:ind w:left="180" w:hanging="180"/>
-      </w:pPr>
-    </w:lvl>
-  </w:abstractNum>
-  <w:abstractNum w:abstractNumId="1010">
-    <w:multiLevelType w:val="singleLevel"/>
-    <w:tmpl w:val="56EC3306"/>
-    <w:lvl w:ilvl="0">
-      <w:start w:val="1"/>
-      <w:numFmt w:val="bullet"/>
-      <w:pStyle w:val="ListBullet"/>
-      <w:lvlText w:val=""/>
-      <w:lvlJc w:val="left"/>
-      <w:pPr>
-        <w:tabs>
-          <w:tab w:val="num" w:pos="340"/>
-        </w:tabs>
-        <w:ind w:left="0" w:firstLine="0"/>
-      </w:pPr>
-      <w:rPr>
-        <w:rFonts w:ascii="Wingdings" w:hAnsi="Wingdings" w:hint="default"/>
-      </w:rPr>
-    </w:lvl>
-  </w:abstractNum>
-  <w:abstractNum w:abstractNumId="1009">
-    <w:multiLevelType w:val="singleLevel"/>
-    <w:tmpl w:val="3BAA599E"/>
-    <w:lvl w:ilvl="0">
-      <w:start w:val="1"/>
-      <w:numFmt w:val="upperRoman"/>
-      <w:pStyle w:val="ListNumber"/>
-      <w:lvlText w:val="%1."/>
-      <w:lvlJc w:val="right"/>
-      <w:pPr>
-        <w:ind w:left="180" w:hanging="180"/>
-      </w:pPr>
-    </w:lvl>
-  </w:abstractNum>
-  <w:abstractNum w:abstractNumId="1008">
-    <w:multiLevelType w:val="singleLevel"/>
-    <w:tmpl w:val="56EC3306"/>
-    <w:lvl w:ilvl="0">
-      <w:start w:val="1"/>
-      <w:numFmt w:val="bullet"/>
-      <w:pStyle w:val="ListBullet"/>
-      <w:lvlText w:val=""/>
-      <w:lvlJc w:val="left"/>
-      <w:pPr>
-        <w:tabs>
-          <w:tab w:val="num" w:pos="340"/>
-        </w:tabs>
-        <w:ind w:left="0" w:firstLine="0"/>
-      </w:pPr>
-      <w:rPr>
-        <w:rFonts w:ascii="Wingdings" w:hAnsi="Wingdings" w:hint="default"/>
-      </w:rPr>
-    </w:lvl>
-  </w:abstractNum>
-  <w:abstractNum w:abstractNumId="1007">
-    <w:multiLevelType w:val="singleLevel"/>
-    <w:tmpl w:val="3BAA599E"/>
-    <w:lvl w:ilvl="0">
-      <w:start w:val="1"/>
-      <w:numFmt w:val="upperRoman"/>
-      <w:pStyle w:val="ListNumber"/>
-      <w:lvlText w:val="%1."/>
-      <w:lvlJc w:val="right"/>
-      <w:pPr>
-        <w:ind w:left="180" w:hanging="180"/>
-      </w:pPr>
-    </w:lvl>
-  </w:abstractNum>
-  <w:abstractNum w:abstractNumId="1006">
-    <w:multiLevelType w:val="singleLevel"/>
-    <w:tmpl w:val="56EC3306"/>
-    <w:lvl w:ilvl="0">
-      <w:start w:val="1"/>
-      <w:numFmt w:val="bullet"/>
-      <w:pStyle w:val="ListBullet"/>
-      <w:lvlText w:val=""/>
-      <w:lvlJc w:val="left"/>
-      <w:pPr>
-        <w:tabs>
-          <w:tab w:val="num" w:pos="340"/>
-        </w:tabs>
-        <w:ind w:left="0" w:firstLine="0"/>
-      </w:pPr>
-      <w:rPr>
-        <w:rFonts w:ascii="Wingdings" w:hAnsi="Wingdings" w:hint="default"/>
-      </w:rPr>
-    </w:lvl>
-  </w:abstractNum>
-  <w:abstractNum w:abstractNumId="1005">
-    <w:multiLevelType w:val="singleLevel"/>
-    <w:tmpl w:val="3BAA599E"/>
-    <w:lvl w:ilvl="0">
-      <w:start w:val="1"/>
-      <w:numFmt w:val="upperRoman"/>
-      <w:pStyle w:val="ListNumber"/>
-      <w:lvlText w:val="%1."/>
-      <w:lvlJc w:val="right"/>
-      <w:pPr>
-        <w:ind w:left="180" w:hanging="180"/>
-      </w:pPr>
-    </w:lvl>
-  </w:abstractNum>
-  <w:abstractNum w:abstractNumId="1004">
-    <w:multiLevelType w:val="singleLevel"/>
-    <w:tmpl w:val="56EC3306"/>
-    <w:lvl w:ilvl="0">
-      <w:start w:val="1"/>
-      <w:numFmt w:val="bullet"/>
-      <w:pStyle w:val="ListBullet"/>
-      <w:lvlText w:val=""/>
-      <w:lvlJc w:val="left"/>
-      <w:pPr>
-        <w:tabs>
-          <w:tab w:val="num" w:pos="340"/>
-        </w:tabs>
-        <w:ind w:left="0" w:firstLine="0"/>
-      </w:pPr>
-      <w:rPr>
-        <w:rFonts w:ascii="Wingdings" w:hAnsi="Wingdings" w:hint="default"/>
-      </w:rPr>
-    </w:lvl>
-  </w:abstractNum>
-  <w:abstractNum w:abstractNumId="1003">
-    <w:multiLevelType w:val="singleLevel"/>
-    <w:tmpl w:val="3BAA599E"/>
-    <w:lvl w:ilvl="0">
-      <w:start w:val="1"/>
-      <w:numFmt w:val="upperRoman"/>
-      <w:pStyle w:val="ListNumber"/>
-      <w:lvlText w:val="%1."/>
-      <w:lvlJc w:val="right"/>
-      <w:pPr>
-        <w:ind w:left="180" w:hanging="180"/>
-      </w:pPr>
-    </w:lvl>
-  </w:abstractNum>
   <w:abstractNum w:abstractNumId="1002">
     <w:multiLevelType w:val="singleLevel"/>
     <w:tmpl w:val="56EC3306"/>
@@ -1531,42 +1327,6 @@
   </w:num>
   <w:num w:numId="1002">
     <w:abstractNumId w:val="1002"/>
-  </w:num>
-  <w:num w:numId="1003">
-    <w:abstractNumId w:val="1003"/>
-  </w:num>
-  <w:num w:numId="1004">
-    <w:abstractNumId w:val="1004"/>
-  </w:num>
-  <w:num w:numId="1005">
-    <w:abstractNumId w:val="1005"/>
-  </w:num>
-  <w:num w:numId="1006">
-    <w:abstractNumId w:val="1006"/>
-  </w:num>
-  <w:num w:numId="1007">
-    <w:abstractNumId w:val="1007"/>
-  </w:num>
-  <w:num w:numId="1008">
-    <w:abstractNumId w:val="1008"/>
-  </w:num>
-  <w:num w:numId="1009">
-    <w:abstractNumId w:val="1009"/>
-  </w:num>
-  <w:num w:numId="1010">
-    <w:abstractNumId w:val="1010"/>
-  </w:num>
-  <w:num w:numId="1011">
-    <w:abstractNumId w:val="1011"/>
-  </w:num>
-  <w:num w:numId="1012">
-    <w:abstractNumId w:val="1012"/>
-  </w:num>
-  <w:num w:numId="1013">
-    <w:abstractNumId w:val="1013"/>
-  </w:num>
-  <w:num w:numId="1014">
-    <w:abstractNumId w:val="1014"/>
   </w:num>
 </w:numbering>
 </file>

</xml_diff>